<commit_message>
What is a DAX of Ext file system
</commit_message>
<xml_diff>
--- a/What is a DAX of Ext file system.docx
+++ b/What is a DAX of Ext file system.docx
@@ -296,7 +296,7 @@
               </mc:Choice>
               <mc:Fallback>
                 <w:pict>
-                  <v:line w14:anchorId="375EFEA0" id="직선 연결선 3" o:spid="_x0000_s1026" style="position:absolute;left:0;text-align:left;z-index:251665408;visibility:visible;mso-wrap-style:square;mso-wrap-distance-left:9pt;mso-wrap-distance-top:0;mso-wrap-distance-right:9pt;mso-wrap-distance-bottom:0;mso-position-horizontal:absolute;mso-position-horizontal-relative:text;mso-position-vertical:absolute;mso-position-vertical-relative:text" from="0,27.75pt" to="452.05pt,27.75pt" o:gfxdata="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" strokecolor="black [3200]" strokeweight=".5pt">
+                  <v:line w14:anchorId="016FB68A" id="직선 연결선 3" o:spid="_x0000_s1026" style="position:absolute;left:0;text-align:left;z-index:251665408;visibility:visible;mso-wrap-style:square;mso-wrap-distance-left:9pt;mso-wrap-distance-top:0;mso-wrap-distance-right:9pt;mso-wrap-distance-bottom:0;mso-position-horizontal:absolute;mso-position-horizontal-relative:text;mso-position-vertical:absolute;mso-position-vertical-relative:text" from="0,27.75pt" to="452.05pt,27.75pt" o:gfxdata="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" strokecolor="black [3200]" strokeweight=".5pt">
                     <v:stroke joinstyle="miter"/>
                   </v:line>
                 </w:pict>
@@ -4567,7 +4567,6 @@
     <w:p>
       <w:pPr>
         <w:rPr>
-          <w:rFonts w:hint="eastAsia"/>
           <w:b/>
           <w:bCs/>
           <w:color w:val="000000" w:themeColor="text1"/>
@@ -6844,7 +6843,7 @@
           </mc:Choice>
           <mc:Fallback>
             <w:pict>
-              <v:group w14:anchorId="3BA3FF47" id="그룹 6" o:spid="_x0000_s1026" style="position:absolute;left:0;text-align:left;margin-left:360.8pt;margin-top:59.6pt;width:412pt;height:47.85pt;z-index:251652096;mso-position-horizontal:right;mso-position-horizontal-relative:margin;mso-width-relative:margin;mso-height-relative:margin" coordsize="57315,6858" o:gfxdata="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">
+              <v:group w14:anchorId="3FF0F07C" id="그룹 6" o:spid="_x0000_s1026" style="position:absolute;left:0;text-align:left;margin-left:360.8pt;margin-top:59.6pt;width:412pt;height:47.85pt;z-index:251652096;mso-position-horizontal:right;mso-position-horizontal-relative:margin;mso-width-relative:margin;mso-height-relative:margin" coordsize="57315,6858" o:gfxdata="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">
                 <v:shapetype id="_x0000_t75" coordsize="21600,21600" o:spt="75" o:preferrelative="t" path="m@4@5l@4@11@9@11@9@5xe" filled="f" stroked="f">
                   <v:stroke joinstyle="miter"/>
                   <v:formulas>
@@ -8208,7 +8207,7 @@
           </mc:Choice>
           <mc:Fallback>
             <w:pict>
-              <v:rect w14:anchorId="13121940" id="직사각형 45" o:spid="_x0000_s1026" style="position:absolute;left:0;text-align:left;margin-left:40.65pt;margin-top:421.05pt;width:58.85pt;height:13.75pt;z-index:251656192;visibility:visible;mso-wrap-style:square;mso-wrap-distance-left:9pt;mso-wrap-distance-top:0;mso-wrap-distance-right:9pt;mso-wrap-distance-bottom:0;mso-position-horizontal:absolute;mso-position-horizontal-relative:text;mso-position-vertical:absolute;mso-position-vertical-relative:text;v-text-anchor:middle" o:gfxdata="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" filled="f" strokecolor="red" strokeweight="1pt"/>
+              <v:rect w14:anchorId="7FBA6549" id="직사각형 45" o:spid="_x0000_s1026" style="position:absolute;left:0;text-align:left;margin-left:40.65pt;margin-top:421.05pt;width:58.85pt;height:13.75pt;z-index:251656192;visibility:visible;mso-wrap-style:square;mso-wrap-distance-left:9pt;mso-wrap-distance-top:0;mso-wrap-distance-right:9pt;mso-wrap-distance-bottom:0;mso-position-horizontal:absolute;mso-position-horizontal-relative:text;mso-position-vertical:absolute;mso-position-vertical-relative:text;v-text-anchor:middle" o:gfxdata="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" filled="f" strokecolor="red" strokeweight="1pt"/>
             </w:pict>
           </mc:Fallback>
         </mc:AlternateContent>
@@ -8286,7 +8285,7 @@
           </mc:Choice>
           <mc:Fallback>
             <w:pict>
-              <v:rect w14:anchorId="1E639985" id="직사각형 11" o:spid="_x0000_s1026" style="position:absolute;left:0;text-align:left;margin-left:39.95pt;margin-top:92.75pt;width:85.05pt;height:13.05pt;z-index:251654144;visibility:visible;mso-wrap-style:square;mso-wrap-distance-left:9pt;mso-wrap-distance-top:0;mso-wrap-distance-right:9pt;mso-wrap-distance-bottom:0;mso-position-horizontal:absolute;mso-position-horizontal-relative:text;mso-position-vertical:absolute;mso-position-vertical-relative:text;v-text-anchor:middle" o:gfxdata="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" filled="f" strokecolor="red" strokeweight="1pt"/>
+              <v:rect w14:anchorId="674DF173" id="직사각형 11" o:spid="_x0000_s1026" style="position:absolute;left:0;text-align:left;margin-left:39.95pt;margin-top:92.75pt;width:85.05pt;height:13.05pt;z-index:251654144;visibility:visible;mso-wrap-style:square;mso-wrap-distance-left:9pt;mso-wrap-distance-top:0;mso-wrap-distance-right:9pt;mso-wrap-distance-bottom:0;mso-position-horizontal:absolute;mso-position-horizontal-relative:text;mso-position-vertical:absolute;mso-position-vertical-relative:text;v-text-anchor:middle" o:gfxdata="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" filled="f" strokecolor="red" strokeweight="1pt"/>
             </w:pict>
           </mc:Fallback>
         </mc:AlternateContent>
@@ -9751,7 +9750,7 @@
           </mc:Choice>
           <mc:Fallback>
             <w:pict>
-              <v:rect w14:anchorId="661BE45B" id="직사각형 46" o:spid="_x0000_s1026" style="position:absolute;left:0;text-align:left;margin-left:39.8pt;margin-top:113.2pt;width:1in;height:15.65pt;z-index:251658240;visibility:visible;mso-wrap-style:square;mso-wrap-distance-left:9pt;mso-wrap-distance-top:0;mso-wrap-distance-right:9pt;mso-wrap-distance-bottom:0;mso-position-horizontal:absolute;mso-position-horizontal-relative:text;mso-position-vertical:absolute;mso-position-vertical-relative:text;v-text-anchor:middle" o:gfxdata="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" filled="f" strokecolor="red" strokeweight="1pt"/>
+              <v:rect w14:anchorId="1F4529D6" id="직사각형 46" o:spid="_x0000_s1026" style="position:absolute;left:0;text-align:left;margin-left:39.8pt;margin-top:113.2pt;width:1in;height:15.65pt;z-index:251658240;visibility:visible;mso-wrap-style:square;mso-wrap-distance-left:9pt;mso-wrap-distance-top:0;mso-wrap-distance-right:9pt;mso-wrap-distance-bottom:0;mso-position-horizontal:absolute;mso-position-horizontal-relative:text;mso-position-vertical:absolute;mso-position-vertical-relative:text;v-text-anchor:middle" o:gfxdata="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" filled="f" strokecolor="red" strokeweight="1pt"/>
             </w:pict>
           </mc:Fallback>
         </mc:AlternateContent>
@@ -10247,7 +10246,7 @@
           </mc:Choice>
           <mc:Fallback>
             <w:pict>
-              <v:rect w14:anchorId="1A172541" id="직사각형 47" o:spid="_x0000_s1026" style="position:absolute;left:0;text-align:left;margin-left:40.6pt;margin-top:367.7pt;width:50.1pt;height:8.75pt;z-index:251660288;visibility:visible;mso-wrap-style:square;mso-wrap-distance-left:9pt;mso-wrap-distance-top:0;mso-wrap-distance-right:9pt;mso-wrap-distance-bottom:0;mso-position-horizontal:absolute;mso-position-horizontal-relative:text;mso-position-vertical:absolute;mso-position-vertical-relative:text;v-text-anchor:middle" o:gfxdata="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" filled="f" strokecolor="red" strokeweight="1pt"/>
+              <v:rect w14:anchorId="39F02B40" id="직사각형 47" o:spid="_x0000_s1026" style="position:absolute;left:0;text-align:left;margin-left:40.6pt;margin-top:367.7pt;width:50.1pt;height:8.75pt;z-index:251660288;visibility:visible;mso-wrap-style:square;mso-wrap-distance-left:9pt;mso-wrap-distance-top:0;mso-wrap-distance-right:9pt;mso-wrap-distance-bottom:0;mso-position-horizontal:absolute;mso-position-horizontal-relative:text;mso-position-vertical:absolute;mso-position-vertical-relative:text;v-text-anchor:middle" o:gfxdata="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" filled="f" strokecolor="red" strokeweight="1pt"/>
             </w:pict>
           </mc:Fallback>
         </mc:AlternateContent>
@@ -10919,8 +10918,8 @@
           <w:szCs w:val="32"/>
         </w:rPr>
       </w:pPr>
-      <w:bookmarkStart w:id="36" w:name="_Toc26399977"/>
-      <w:bookmarkStart w:id="37" w:name="_Toc37697385"/>
+      <w:bookmarkStart w:id="36" w:name="_Toc37697385"/>
+      <w:bookmarkStart w:id="37" w:name="_Toc26399977"/>
       <w:r>
         <w:rPr>
           <w:b/>
@@ -10943,7 +10942,7 @@
         </w:rPr>
         <w:t>기본 실험</w:t>
       </w:r>
-      <w:bookmarkEnd w:id="37"/>
+      <w:bookmarkEnd w:id="36"/>
     </w:p>
     <w:p>
       <w:pPr>
@@ -13329,7 +13328,7 @@
         </w:rPr>
         <w:t>/OFF)</w:t>
       </w:r>
-      <w:bookmarkEnd w:id="36"/>
+      <w:bookmarkEnd w:id="37"/>
       <w:r>
         <w:rPr>
           <w:sz w:val="24"/>
@@ -21512,7 +21511,7 @@
         <w:ind w:left="800"/>
         <w:textAlignment w:val="baseline"/>
         <w:rPr>
-          <w:rFonts w:ascii="Helvetica" w:hAnsi="Helvetica" w:cs="Helvetica"/>
+          <w:rFonts w:ascii="Helvetica" w:hAnsi="Helvetica" w:cs="Helvetica" w:hint="eastAsia"/>
           <w:b/>
           <w:bCs/>
           <w:color w:val="000000" w:themeColor="text1"/>
@@ -22685,11 +22684,6 @@
       <w:bookmarkEnd w:id="76"/>
     </w:p>
     <w:p>
-      <w:pPr>
-        <w:rPr>
-          <w:rFonts w:hint="eastAsia"/>
-        </w:rPr>
-      </w:pPr>
       <w:r>
         <w:rPr>
           <w:noProof/>
@@ -22918,11 +22912,6 @@
       <w:bookmarkEnd w:id="77"/>
     </w:p>
     <w:p>
-      <w:pPr>
-        <w:rPr>
-          <w:rFonts w:hint="eastAsia"/>
-        </w:rPr>
-      </w:pPr>
       <w:r>
         <w:rPr>
           <w:noProof/>
@@ -23168,11 +23157,6 @@
       <w:bookmarkEnd w:id="78"/>
     </w:p>
     <w:p>
-      <w:pPr>
-        <w:rPr>
-          <w:rFonts w:hint="eastAsia"/>
-        </w:rPr>
-      </w:pPr>
       <w:r>
         <w:rPr>
           <w:noProof/>
@@ -23443,11 +23427,6 @@
       <w:bookmarkEnd w:id="79"/>
     </w:p>
     <w:p>
-      <w:pPr>
-        <w:rPr>
-          <w:rFonts w:hint="eastAsia"/>
-        </w:rPr>
-      </w:pPr>
       <w:r>
         <w:rPr>
           <w:noProof/>
@@ -23928,13 +23907,7 @@
     <w:p/>
     <w:p/>
     <w:p/>
-    <w:p>
-      <w:pPr>
-        <w:rPr>
-          <w:rFonts w:hint="eastAsia"/>
-        </w:rPr>
-      </w:pPr>
-    </w:p>
+    <w:p/>
     <w:p>
       <w:pPr>
         <w:pStyle w:val="2"/>
@@ -24278,19 +24251,10 @@
         <w:t>배 차이가 나는 기록을 보여주었습니다.</w:t>
       </w:r>
     </w:p>
-    <w:p>
-      <w:pPr>
-        <w:rPr>
-          <w:rFonts w:hint="eastAsia"/>
-        </w:rPr>
-      </w:pPr>
-    </w:p>
+    <w:p/>
     <w:p>
       <w:pPr>
         <w:pStyle w:val="2"/>
-        <w:rPr>
-          <w:rFonts w:hint="eastAsia"/>
-        </w:rPr>
       </w:pPr>
       <w:bookmarkStart w:id="82" w:name="_Toc37697406"/>
       <w:r>
@@ -24440,13 +24404,7 @@
     <w:p/>
     <w:p/>
     <w:p/>
-    <w:p>
-      <w:pPr>
-        <w:rPr>
-          <w:rFonts w:hint="eastAsia"/>
-        </w:rPr>
-      </w:pPr>
-    </w:p>
+    <w:p/>
     <w:p>
       <w:pPr>
         <w:pStyle w:val="a3"/>
@@ -35535,7 +35493,7 @@
 </file>
 
 <file path=customXml/itemProps1.xml><?xml version="1.0" encoding="utf-8"?>
-<ds:datastoreItem xmlns:ds="http://schemas.openxmlformats.org/officeDocument/2006/customXml" ds:itemID="{D9414CBC-B9D1-4401-BA51-F4F1914F650E}">
+<ds:datastoreItem xmlns:ds="http://schemas.openxmlformats.org/officeDocument/2006/customXml" ds:itemID="{44CA23B7-2B91-4788-9E33-D2212377A014}">
   <ds:schemaRefs>
     <ds:schemaRef ds:uri="http://schemas.openxmlformats.org/officeDocument/2006/bibliography"/>
   </ds:schemaRefs>

</xml_diff>

<commit_message>
What is a DAX of Ext file system 4/25
</commit_message>
<xml_diff>
--- a/What is a DAX of Ext file system.docx
+++ b/What is a DAX of Ext file system.docx
@@ -247,7 +247,7 @@
             <mc:AlternateContent>
               <mc:Choice Requires="wps">
                 <w:drawing>
-                  <wp:anchor distT="0" distB="0" distL="114300" distR="114300" simplePos="0" relativeHeight="251665408" behindDoc="0" locked="0" layoutInCell="1" allowOverlap="1" wp14:anchorId="39B465E9" wp14:editId="741EB150">
+                  <wp:anchor distT="0" distB="0" distL="114300" distR="114300" simplePos="0" relativeHeight="251661824" behindDoc="0" locked="0" layoutInCell="1" allowOverlap="1" wp14:anchorId="39B465E9" wp14:editId="7E467D04">
                     <wp:simplePos x="0" y="0"/>
                     <wp:positionH relativeFrom="column">
                       <wp:posOffset>0</wp:posOffset>
@@ -296,7 +296,7 @@
               </mc:Choice>
               <mc:Fallback>
                 <w:pict>
-                  <v:line w14:anchorId="6266E15E" id="직선 연결선 3" o:spid="_x0000_s1026" style="position:absolute;left:0;text-align:left;z-index:251665408;visibility:visible;mso-wrap-style:square;mso-wrap-distance-left:9pt;mso-wrap-distance-top:0;mso-wrap-distance-right:9pt;mso-wrap-distance-bottom:0;mso-position-horizontal:absolute;mso-position-horizontal-relative:text;mso-position-vertical:absolute;mso-position-vertical-relative:text" from="0,27.75pt" to="452.05pt,27.75pt" o:gfxdata="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" strokecolor="black [3200]" strokeweight=".5pt">
+                  <v:line w14:anchorId="75306809" id="직선 연결선 3" o:spid="_x0000_s1026" style="position:absolute;left:0;text-align:left;z-index:251661824;visibility:visible;mso-wrap-style:square;mso-wrap-distance-left:9pt;mso-wrap-distance-top:0;mso-wrap-distance-right:9pt;mso-wrap-distance-bottom:0;mso-position-horizontal:absolute;mso-position-horizontal-relative:text;mso-position-vertical:absolute;mso-position-vertical-relative:text" from="0,27.75pt" to="452.05pt,27.75pt" o:gfxdata="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" strokecolor="black [3200]" strokeweight=".5pt">
                     <v:stroke joinstyle="miter"/>
                   </v:line>
                 </w:pict>
@@ -4579,7 +4579,19 @@
                 <w:sz w:val="20"/>
                 <w:szCs w:val="20"/>
               </w:rPr>
-              <w:t>31</w:t>
+              <w:t>3</w:t>
+            </w:r>
+            <w:r>
+              <w:rPr>
+                <w:rFonts w:eastAsiaTheme="minorHAnsi"/>
+                <w:b/>
+                <w:bCs/>
+                <w:noProof/>
+                <w:webHidden/>
+                <w:sz w:val="20"/>
+                <w:szCs w:val="20"/>
+              </w:rPr>
+              <w:t>1</w:t>
             </w:r>
             <w:r>
               <w:rPr>
@@ -4693,7 +4705,19 @@
                 <w:sz w:val="20"/>
                 <w:szCs w:val="20"/>
               </w:rPr>
-              <w:t>33</w:t>
+              <w:t>3</w:t>
+            </w:r>
+            <w:r>
+              <w:rPr>
+                <w:rFonts w:eastAsiaTheme="minorHAnsi"/>
+                <w:b/>
+                <w:bCs/>
+                <w:noProof/>
+                <w:webHidden/>
+                <w:sz w:val="20"/>
+                <w:szCs w:val="20"/>
+              </w:rPr>
+              <w:t>3</w:t>
             </w:r>
             <w:r>
               <w:rPr>
@@ -6009,7 +6033,7 @@
           <w:noProof/>
         </w:rPr>
         <w:drawing>
-          <wp:inline distT="0" distB="0" distL="0" distR="0" wp14:anchorId="4B44D310" wp14:editId="69432876">
+          <wp:inline distT="0" distB="0" distL="0" distR="0" wp14:anchorId="4B44D310" wp14:editId="71370D4B">
             <wp:extent cx="5208088" cy="2913321"/>
             <wp:effectExtent l="0" t="0" r="0" b="1905"/>
             <wp:docPr id="12" name="그림 12"/>
@@ -6261,7 +6285,7 @@
           <w:szCs w:val="24"/>
         </w:rPr>
         <w:drawing>
-          <wp:anchor distT="0" distB="0" distL="114300" distR="114300" simplePos="0" relativeHeight="251648000" behindDoc="0" locked="0" layoutInCell="1" allowOverlap="1" wp14:anchorId="2EAD76B9" wp14:editId="4FB05E8A">
+          <wp:anchor distT="0" distB="0" distL="114300" distR="114300" simplePos="0" relativeHeight="251652608" behindDoc="0" locked="0" layoutInCell="1" allowOverlap="1" wp14:anchorId="2EAD76B9" wp14:editId="6805E669">
             <wp:simplePos x="0" y="0"/>
             <wp:positionH relativeFrom="margin">
               <wp:posOffset>510540</wp:posOffset>
@@ -7203,7 +7227,7 @@
         <mc:AlternateContent>
           <mc:Choice Requires="wpg">
             <w:drawing>
-              <wp:anchor distT="0" distB="0" distL="114300" distR="114300" simplePos="0" relativeHeight="251650048" behindDoc="0" locked="0" layoutInCell="1" allowOverlap="1" wp14:anchorId="3C27AAFA" wp14:editId="74252DFF">
+              <wp:anchor distT="0" distB="0" distL="114300" distR="114300" simplePos="0" relativeHeight="251653632" behindDoc="0" locked="0" layoutInCell="1" allowOverlap="1" wp14:anchorId="3C27AAFA" wp14:editId="45654733">
                 <wp:simplePos x="0" y="0"/>
                 <wp:positionH relativeFrom="margin">
                   <wp:align>right</wp:align>
@@ -7312,7 +7336,7 @@
           </mc:Choice>
           <mc:Fallback>
             <w:pict>
-              <v:group w14:anchorId="5F4C24EA" id="그룹 6" o:spid="_x0000_s1026" style="position:absolute;left:0;text-align:left;margin-left:360.8pt;margin-top:59.6pt;width:412pt;height:47.85pt;z-index:251650048;mso-position-horizontal:right;mso-position-horizontal-relative:margin;mso-width-relative:margin;mso-height-relative:margin" coordsize="57315,6858" o:gfxdata="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">
+              <v:group w14:anchorId="1A4EC982" id="그룹 6" o:spid="_x0000_s1026" style="position:absolute;left:0;text-align:left;margin-left:360.8pt;margin-top:59.6pt;width:412pt;height:47.85pt;z-index:251653632;mso-position-horizontal:right;mso-position-horizontal-relative:margin;mso-width-relative:margin;mso-height-relative:margin" coordsize="57315,6858" o:gfxdata="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">
                 <v:shapetype id="_x0000_t75" coordsize="21600,21600" o:spt="75" o:preferrelative="t" path="m@4@5l@4@11@9@11@9@5xe" filled="f" stroked="f">
                   <v:stroke joinstyle="miter"/>
                   <v:formulas>
@@ -8336,7 +8360,7 @@
           <w:szCs w:val="18"/>
         </w:rPr>
         <w:drawing>
-          <wp:inline distT="0" distB="0" distL="0" distR="0" wp14:anchorId="4B336EC0" wp14:editId="0F2CA15B">
+          <wp:inline distT="0" distB="0" distL="0" distR="0" wp14:anchorId="4B336EC0" wp14:editId="59694F6F">
             <wp:extent cx="5191125" cy="726566"/>
             <wp:effectExtent l="0" t="0" r="0" b="0"/>
             <wp:docPr id="9" name="그림 9"/>
@@ -8614,7 +8638,7 @@
         <mc:AlternateContent>
           <mc:Choice Requires="wps">
             <w:drawing>
-              <wp:anchor distT="0" distB="0" distL="114300" distR="114300" simplePos="0" relativeHeight="251654144" behindDoc="0" locked="0" layoutInCell="1" allowOverlap="1" wp14:anchorId="3E36DF39" wp14:editId="29B28C05">
+              <wp:anchor distT="0" distB="0" distL="114300" distR="114300" simplePos="0" relativeHeight="251655680" behindDoc="0" locked="0" layoutInCell="1" allowOverlap="1" wp14:anchorId="3E36DF39" wp14:editId="38194258">
                 <wp:simplePos x="0" y="0"/>
                 <wp:positionH relativeFrom="column">
                   <wp:posOffset>516255</wp:posOffset>
@@ -8676,7 +8700,7 @@
           </mc:Choice>
           <mc:Fallback>
             <w:pict>
-              <v:rect w14:anchorId="1BFDE3F6" id="직사각형 45" o:spid="_x0000_s1026" style="position:absolute;left:0;text-align:left;margin-left:40.65pt;margin-top:421.05pt;width:58.85pt;height:13.75pt;z-index:251654144;visibility:visible;mso-wrap-style:square;mso-wrap-distance-left:9pt;mso-wrap-distance-top:0;mso-wrap-distance-right:9pt;mso-wrap-distance-bottom:0;mso-position-horizontal:absolute;mso-position-horizontal-relative:text;mso-position-vertical:absolute;mso-position-vertical-relative:text;v-text-anchor:middle" o:gfxdata="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" filled="f" strokecolor="red" strokeweight="1pt"/>
+              <v:rect w14:anchorId="1FB21B55" id="직사각형 45" o:spid="_x0000_s1026" style="position:absolute;left:0;text-align:left;margin-left:40.65pt;margin-top:421.05pt;width:58.85pt;height:13.75pt;z-index:251655680;visibility:visible;mso-wrap-style:square;mso-wrap-distance-left:9pt;mso-wrap-distance-top:0;mso-wrap-distance-right:9pt;mso-wrap-distance-bottom:0;mso-position-horizontal:absolute;mso-position-horizontal-relative:text;mso-position-vertical:absolute;mso-position-vertical-relative:text;v-text-anchor:middle" o:gfxdata="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" filled="f" strokecolor="red" strokeweight="1pt"/>
             </w:pict>
           </mc:Fallback>
         </mc:AlternateContent>
@@ -8692,7 +8716,7 @@
         <mc:AlternateContent>
           <mc:Choice Requires="wps">
             <w:drawing>
-              <wp:anchor distT="0" distB="0" distL="114300" distR="114300" simplePos="0" relativeHeight="251652096" behindDoc="0" locked="0" layoutInCell="1" allowOverlap="1" wp14:anchorId="5C2C4F62" wp14:editId="0E899741">
+              <wp:anchor distT="0" distB="0" distL="114300" distR="114300" simplePos="0" relativeHeight="251654656" behindDoc="0" locked="0" layoutInCell="1" allowOverlap="1" wp14:anchorId="5C2C4F62" wp14:editId="3C130ED3">
                 <wp:simplePos x="0" y="0"/>
                 <wp:positionH relativeFrom="column">
                   <wp:posOffset>507527</wp:posOffset>
@@ -8754,7 +8778,7 @@
           </mc:Choice>
           <mc:Fallback>
             <w:pict>
-              <v:rect w14:anchorId="6A53011C" id="직사각형 11" o:spid="_x0000_s1026" style="position:absolute;left:0;text-align:left;margin-left:39.95pt;margin-top:92.75pt;width:85.05pt;height:13.05pt;z-index:251652096;visibility:visible;mso-wrap-style:square;mso-wrap-distance-left:9pt;mso-wrap-distance-top:0;mso-wrap-distance-right:9pt;mso-wrap-distance-bottom:0;mso-position-horizontal:absolute;mso-position-horizontal-relative:text;mso-position-vertical:absolute;mso-position-vertical-relative:text;v-text-anchor:middle" o:gfxdata="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" filled="f" strokecolor="red" strokeweight="1pt"/>
+              <v:rect w14:anchorId="692A82AB" id="직사각형 11" o:spid="_x0000_s1026" style="position:absolute;left:0;text-align:left;margin-left:39.95pt;margin-top:92.75pt;width:85.05pt;height:13.05pt;z-index:251654656;visibility:visible;mso-wrap-style:square;mso-wrap-distance-left:9pt;mso-wrap-distance-top:0;mso-wrap-distance-right:9pt;mso-wrap-distance-bottom:0;mso-position-horizontal:absolute;mso-position-horizontal-relative:text;mso-position-vertical:absolute;mso-position-vertical-relative:text;v-text-anchor:middle" o:gfxdata="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" filled="f" strokecolor="red" strokeweight="1pt"/>
             </w:pict>
           </mc:Fallback>
         </mc:AlternateContent>
@@ -9029,7 +9053,7 @@
           <w:noProof/>
         </w:rPr>
         <w:drawing>
-          <wp:inline distT="0" distB="0" distL="0" distR="0" wp14:anchorId="11D65E1D" wp14:editId="67E52C3D">
+          <wp:inline distT="0" distB="0" distL="0" distR="0" wp14:anchorId="11D65E1D" wp14:editId="422C7ADC">
             <wp:extent cx="5191125" cy="973336"/>
             <wp:effectExtent l="0" t="0" r="0" b="0"/>
             <wp:docPr id="10" name="그림 10"/>
@@ -9489,7 +9513,7 @@
           <w:noProof/>
         </w:rPr>
         <w:drawing>
-          <wp:inline distT="0" distB="0" distL="0" distR="0" wp14:anchorId="5DDF18B8" wp14:editId="52C42EA6">
+          <wp:inline distT="0" distB="0" distL="0" distR="0" wp14:anchorId="5DDF18B8" wp14:editId="3F722B54">
             <wp:extent cx="5181600" cy="1479176"/>
             <wp:effectExtent l="0" t="0" r="0" b="6985"/>
             <wp:docPr id="13" name="그림 13"/>
@@ -9993,7 +10017,7 @@
           <w:noProof/>
         </w:rPr>
         <w:drawing>
-          <wp:inline distT="0" distB="0" distL="0" distR="0" wp14:anchorId="4B3E6E0C" wp14:editId="351090BC">
+          <wp:inline distT="0" distB="0" distL="0" distR="0" wp14:anchorId="4B3E6E0C" wp14:editId="19F51474">
             <wp:extent cx="5191125" cy="319587"/>
             <wp:effectExtent l="0" t="0" r="0" b="4445"/>
             <wp:docPr id="15" name="그림 15"/>
@@ -10157,7 +10181,7 @@
         <mc:AlternateContent>
           <mc:Choice Requires="wps">
             <w:drawing>
-              <wp:anchor distT="0" distB="0" distL="114300" distR="114300" simplePos="0" relativeHeight="251656192" behindDoc="0" locked="0" layoutInCell="1" allowOverlap="1" wp14:anchorId="578D55FC" wp14:editId="5B7549ED">
+              <wp:anchor distT="0" distB="0" distL="114300" distR="114300" simplePos="0" relativeHeight="251656704" behindDoc="0" locked="0" layoutInCell="1" allowOverlap="1" wp14:anchorId="578D55FC" wp14:editId="6A1E5EEF">
                 <wp:simplePos x="0" y="0"/>
                 <wp:positionH relativeFrom="column">
                   <wp:posOffset>505623</wp:posOffset>
@@ -10219,7 +10243,7 @@
           </mc:Choice>
           <mc:Fallback>
             <w:pict>
-              <v:rect w14:anchorId="6186D1F6" id="직사각형 46" o:spid="_x0000_s1026" style="position:absolute;left:0;text-align:left;margin-left:39.8pt;margin-top:113.2pt;width:1in;height:15.65pt;z-index:251656192;visibility:visible;mso-wrap-style:square;mso-wrap-distance-left:9pt;mso-wrap-distance-top:0;mso-wrap-distance-right:9pt;mso-wrap-distance-bottom:0;mso-position-horizontal:absolute;mso-position-horizontal-relative:text;mso-position-vertical:absolute;mso-position-vertical-relative:text;v-text-anchor:middle" o:gfxdata="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" filled="f" strokecolor="red" strokeweight="1pt"/>
+              <v:rect w14:anchorId="7E9A82FB" id="직사각형 46" o:spid="_x0000_s1026" style="position:absolute;left:0;text-align:left;margin-left:39.8pt;margin-top:113.2pt;width:1in;height:15.65pt;z-index:251656704;visibility:visible;mso-wrap-style:square;mso-wrap-distance-left:9pt;mso-wrap-distance-top:0;mso-wrap-distance-right:9pt;mso-wrap-distance-bottom:0;mso-position-horizontal:absolute;mso-position-horizontal-relative:text;mso-position-vertical:absolute;mso-position-vertical-relative:text;v-text-anchor:middle" o:gfxdata="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" filled="f" strokecolor="red" strokeweight="1pt"/>
             </w:pict>
           </mc:Fallback>
         </mc:AlternateContent>
@@ -10482,7 +10506,7 @@
           <w:szCs w:val="28"/>
         </w:rPr>
         <w:drawing>
-          <wp:inline distT="0" distB="0" distL="0" distR="0" wp14:anchorId="02F53194" wp14:editId="137BA1E2">
+          <wp:inline distT="0" distB="0" distL="0" distR="0" wp14:anchorId="02F53194" wp14:editId="2A2CEAE4">
             <wp:extent cx="5200650" cy="467474"/>
             <wp:effectExtent l="0" t="0" r="0" b="8890"/>
             <wp:docPr id="17" name="그림 17"/>
@@ -10653,7 +10677,7 @@
         <mc:AlternateContent>
           <mc:Choice Requires="wps">
             <w:drawing>
-              <wp:anchor distT="0" distB="0" distL="114300" distR="114300" simplePos="0" relativeHeight="251658240" behindDoc="0" locked="0" layoutInCell="1" allowOverlap="1" wp14:anchorId="08FE078A" wp14:editId="3CDAA290">
+              <wp:anchor distT="0" distB="0" distL="114300" distR="114300" simplePos="0" relativeHeight="251657728" behindDoc="0" locked="0" layoutInCell="1" allowOverlap="1" wp14:anchorId="08FE078A" wp14:editId="183BEE2B">
                 <wp:simplePos x="0" y="0"/>
                 <wp:positionH relativeFrom="column">
                   <wp:posOffset>515620</wp:posOffset>
@@ -10715,7 +10739,7 @@
           </mc:Choice>
           <mc:Fallback>
             <w:pict>
-              <v:rect w14:anchorId="78B45C2B" id="직사각형 47" o:spid="_x0000_s1026" style="position:absolute;left:0;text-align:left;margin-left:40.6pt;margin-top:367.7pt;width:50.1pt;height:8.75pt;z-index:251658240;visibility:visible;mso-wrap-style:square;mso-wrap-distance-left:9pt;mso-wrap-distance-top:0;mso-wrap-distance-right:9pt;mso-wrap-distance-bottom:0;mso-position-horizontal:absolute;mso-position-horizontal-relative:text;mso-position-vertical:absolute;mso-position-vertical-relative:text;v-text-anchor:middle" o:gfxdata="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" filled="f" strokecolor="red" strokeweight="1pt"/>
+              <v:rect w14:anchorId="4F110561" id="직사각형 47" o:spid="_x0000_s1026" style="position:absolute;left:0;text-align:left;margin-left:40.6pt;margin-top:367.7pt;width:50.1pt;height:8.75pt;z-index:251657728;visibility:visible;mso-wrap-style:square;mso-wrap-distance-left:9pt;mso-wrap-distance-top:0;mso-wrap-distance-right:9pt;mso-wrap-distance-bottom:0;mso-position-horizontal:absolute;mso-position-horizontal-relative:text;mso-position-vertical:absolute;mso-position-vertical-relative:text;v-text-anchor:middle" o:gfxdata="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" filled="f" strokecolor="red" strokeweight="1pt"/>
             </w:pict>
           </mc:Fallback>
         </mc:AlternateContent>
@@ -11276,7 +11300,7 @@
           <w:noProof/>
         </w:rPr>
         <w:drawing>
-          <wp:inline distT="0" distB="0" distL="0" distR="0" wp14:anchorId="4014D9A7" wp14:editId="7AEEADDC">
+          <wp:inline distT="0" distB="0" distL="0" distR="0" wp14:anchorId="4014D9A7" wp14:editId="4E2CAA15">
             <wp:extent cx="5022215" cy="1509823"/>
             <wp:effectExtent l="0" t="0" r="6985" b="0"/>
             <wp:docPr id="18" name="그림 18"/>
@@ -11388,8 +11412,8 @@
           <w:szCs w:val="32"/>
         </w:rPr>
       </w:pPr>
-      <w:bookmarkStart w:id="37" w:name="_Toc26399977"/>
-      <w:bookmarkStart w:id="38" w:name="_Toc38615867"/>
+      <w:bookmarkStart w:id="37" w:name="_Toc38615867"/>
+      <w:bookmarkStart w:id="38" w:name="_Toc26399977"/>
       <w:r>
         <w:rPr>
           <w:b/>
@@ -11411,7 +11435,7 @@
         </w:rPr>
         <w:t>기본 실험</w:t>
       </w:r>
-      <w:bookmarkEnd w:id="38"/>
+      <w:bookmarkEnd w:id="37"/>
     </w:p>
     <w:p>
       <w:pPr>
@@ -12330,6 +12354,7 @@
                 <w:rFonts w:hint="eastAsia"/>
                 <w:szCs w:val="20"/>
               </w:rPr>
+              <w:lastRenderedPageBreak/>
               <w:t>설정파일(</w:t>
             </w:r>
             <w:proofErr w:type="spellStart"/>
@@ -12712,7 +12737,7 @@
           <w:szCs w:val="20"/>
         </w:rPr>
         <w:drawing>
-          <wp:inline distT="0" distB="0" distL="0" distR="0" wp14:anchorId="3D3B1C2A" wp14:editId="1FB44004">
+          <wp:inline distT="0" distB="0" distL="0" distR="0" wp14:anchorId="3D3B1C2A" wp14:editId="2285C5E4">
             <wp:extent cx="5189220" cy="2724150"/>
             <wp:effectExtent l="0" t="0" r="0" b="0"/>
             <wp:docPr id="19" name="그림 19"/>
@@ -13542,7 +13567,7 @@
           <w:szCs w:val="20"/>
         </w:rPr>
         <w:drawing>
-          <wp:inline distT="0" distB="0" distL="0" distR="0" wp14:anchorId="5D4D5222" wp14:editId="7A54D85C">
+          <wp:inline distT="0" distB="0" distL="0" distR="0" wp14:anchorId="5D4D5222" wp14:editId="010582A4">
             <wp:extent cx="5200650" cy="537845"/>
             <wp:effectExtent l="0" t="0" r="0" b="0"/>
             <wp:docPr id="23" name="그림 23"/>
@@ -13638,7 +13663,7 @@
           <w:szCs w:val="20"/>
         </w:rPr>
         <w:drawing>
-          <wp:inline distT="0" distB="0" distL="0" distR="0" wp14:anchorId="7A513084" wp14:editId="17BF2A39">
+          <wp:inline distT="0" distB="0" distL="0" distR="0" wp14:anchorId="7A513084" wp14:editId="4B7173A4">
             <wp:extent cx="5191125" cy="2598420"/>
             <wp:effectExtent l="0" t="0" r="9525" b="0"/>
             <wp:docPr id="20" name="그림 20"/>
@@ -13796,7 +13821,7 @@
         </w:rPr>
         <w:t>/OFF)</w:t>
       </w:r>
-      <w:bookmarkEnd w:id="37"/>
+      <w:bookmarkEnd w:id="38"/>
       <w:r>
         <w:rPr>
           <w:sz w:val="24"/>
@@ -14212,7 +14237,7 @@
         </w:rPr>
         <w:lastRenderedPageBreak/>
         <w:drawing>
-          <wp:inline distT="0" distB="0" distL="0" distR="0" wp14:anchorId="3190DB17" wp14:editId="1D31D919">
+          <wp:inline distT="0" distB="0" distL="0" distR="0" wp14:anchorId="3190DB17" wp14:editId="5A6E3EE8">
             <wp:extent cx="5705856" cy="2435961"/>
             <wp:effectExtent l="0" t="0" r="9525" b="21590"/>
             <wp:docPr id="43" name="차트 43"/>
@@ -14536,7 +14561,7 @@
         </w:rPr>
         <w:lastRenderedPageBreak/>
         <w:drawing>
-          <wp:inline distT="0" distB="0" distL="0" distR="0" wp14:anchorId="1C626276" wp14:editId="0567FC32">
+          <wp:inline distT="0" distB="0" distL="0" distR="0" wp14:anchorId="1C626276" wp14:editId="527037E7">
             <wp:extent cx="5705856" cy="2940711"/>
             <wp:effectExtent l="0" t="0" r="9525" b="12065"/>
             <wp:docPr id="44" name="차트 44"/>
@@ -14955,7 +14980,7 @@
           <w:noProof/>
         </w:rPr>
         <w:drawing>
-          <wp:inline distT="0" distB="0" distL="0" distR="0" wp14:anchorId="43D86A09" wp14:editId="3801A1F4">
+          <wp:inline distT="0" distB="0" distL="0" distR="0" wp14:anchorId="43D86A09" wp14:editId="361D68CB">
             <wp:extent cx="5581650" cy="2314575"/>
             <wp:effectExtent l="0" t="0" r="0" b="9525"/>
             <wp:docPr id="21" name="차트 21"/>
@@ -14985,7 +15010,7 @@
         </w:rPr>
         <w:lastRenderedPageBreak/>
         <w:drawing>
-          <wp:inline distT="0" distB="0" distL="0" distR="0" wp14:anchorId="444948EA" wp14:editId="4A7F1758">
+          <wp:inline distT="0" distB="0" distL="0" distR="0" wp14:anchorId="444948EA" wp14:editId="2149FF5A">
             <wp:extent cx="5705856" cy="2838298"/>
             <wp:effectExtent l="0" t="0" r="9525" b="19685"/>
             <wp:docPr id="22" name="차트 22"/>
@@ -16106,7 +16131,7 @@
         </w:rPr>
         <w:lastRenderedPageBreak/>
         <w:drawing>
-          <wp:inline distT="0" distB="0" distL="0" distR="0" wp14:anchorId="08AF58BF" wp14:editId="49EC5FB1">
+          <wp:inline distT="0" distB="0" distL="0" distR="0" wp14:anchorId="08AF58BF" wp14:editId="2ED5DDBD">
             <wp:extent cx="5705856" cy="2435961"/>
             <wp:effectExtent l="0" t="0" r="9525" b="21590"/>
             <wp:docPr id="24" name="차트 24"/>
@@ -16126,7 +16151,7 @@
           <w:noProof/>
         </w:rPr>
         <w:drawing>
-          <wp:inline distT="0" distB="0" distL="0" distR="0" wp14:anchorId="0C1FEE02" wp14:editId="3FFA7AFF">
+          <wp:inline distT="0" distB="0" distL="0" distR="0" wp14:anchorId="0C1FEE02" wp14:editId="5DA85E6B">
             <wp:extent cx="5705856" cy="2838298"/>
             <wp:effectExtent l="0" t="0" r="9525" b="19685"/>
             <wp:docPr id="25" name="차트 25"/>
@@ -17706,7 +17731,7 @@
         </w:rPr>
         <w:lastRenderedPageBreak/>
         <w:drawing>
-          <wp:inline distT="0" distB="0" distL="0" distR="0" wp14:anchorId="0DEEAD02" wp14:editId="35AC0B2D">
+          <wp:inline distT="0" distB="0" distL="0" distR="0" wp14:anchorId="0DEEAD02" wp14:editId="1F3B2902">
             <wp:extent cx="5725160" cy="2417445"/>
             <wp:effectExtent l="0" t="0" r="8890" b="1905"/>
             <wp:docPr id="7" name="그림 7"/>
@@ -17785,7 +17810,7 @@
           <w:noProof/>
         </w:rPr>
         <w:drawing>
-          <wp:inline distT="0" distB="0" distL="0" distR="0" wp14:anchorId="54D7CC98" wp14:editId="58727B5B">
+          <wp:inline distT="0" distB="0" distL="0" distR="0" wp14:anchorId="54D7CC98" wp14:editId="3BA0E80D">
             <wp:extent cx="5731510" cy="3787140"/>
             <wp:effectExtent l="0" t="0" r="2540" b="3810"/>
             <wp:docPr id="14" name="그림 14"/>
@@ -18095,7 +18120,7 @@
           <w:noProof/>
         </w:rPr>
         <w:drawing>
-          <wp:inline distT="0" distB="0" distL="0" distR="0" wp14:anchorId="7B84F762" wp14:editId="73F52349">
+          <wp:inline distT="0" distB="0" distL="0" distR="0" wp14:anchorId="7B84F762" wp14:editId="26F308A6">
             <wp:extent cx="5565775" cy="4460875"/>
             <wp:effectExtent l="0" t="0" r="0" b="0"/>
             <wp:docPr id="16" name="그림 16"/>
@@ -18479,7 +18504,7 @@
           <w:color w:val="000000" w:themeColor="text1"/>
         </w:rPr>
         <w:drawing>
-          <wp:inline distT="0" distB="0" distL="0" distR="0" wp14:anchorId="59832593" wp14:editId="144BA656">
+          <wp:inline distT="0" distB="0" distL="0" distR="0" wp14:anchorId="59832593" wp14:editId="549F9E8C">
             <wp:extent cx="5725160" cy="564515"/>
             <wp:effectExtent l="0" t="0" r="8890" b="6985"/>
             <wp:docPr id="26" name="그림 26"/>
@@ -18928,7 +18953,7 @@
           <w:highlight w:val="darkMagenta"/>
         </w:rPr>
         <w:drawing>
-          <wp:inline distT="0" distB="0" distL="0" distR="0" wp14:anchorId="39D9F0BA" wp14:editId="52FDCBFC">
+          <wp:inline distT="0" distB="0" distL="0" distR="0" wp14:anchorId="39D9F0BA" wp14:editId="0A923D53">
             <wp:extent cx="4623579" cy="2782956"/>
             <wp:effectExtent l="0" t="0" r="5715" b="0"/>
             <wp:docPr id="27" name="그림 27"/>
@@ -23158,7 +23183,7 @@
           <w:noProof/>
         </w:rPr>
         <w:drawing>
-          <wp:inline distT="0" distB="0" distL="0" distR="0" wp14:anchorId="09EFF119" wp14:editId="577B921A">
+          <wp:inline distT="0" distB="0" distL="0" distR="0" wp14:anchorId="09EFF119" wp14:editId="2747522D">
             <wp:extent cx="2876550" cy="1866900"/>
             <wp:effectExtent l="0" t="0" r="0" b="0"/>
             <wp:docPr id="52" name="차트 52"/>
@@ -23176,7 +23201,7 @@
           <w:noProof/>
         </w:rPr>
         <w:drawing>
-          <wp:inline distT="0" distB="0" distL="0" distR="0" wp14:anchorId="50AEE31E" wp14:editId="1CE86E04">
+          <wp:inline distT="0" distB="0" distL="0" distR="0" wp14:anchorId="50AEE31E" wp14:editId="76284496">
             <wp:extent cx="2781300" cy="1866900"/>
             <wp:effectExtent l="0" t="0" r="0" b="0"/>
             <wp:docPr id="8" name="차트 8"/>
@@ -23386,7 +23411,7 @@
           <w:noProof/>
         </w:rPr>
         <w:drawing>
-          <wp:inline distT="0" distB="0" distL="0" distR="0" wp14:anchorId="03FD6E9C" wp14:editId="2C88F817">
+          <wp:inline distT="0" distB="0" distL="0" distR="0" wp14:anchorId="03FD6E9C" wp14:editId="01DC3032">
             <wp:extent cx="2876550" cy="1866900"/>
             <wp:effectExtent l="0" t="0" r="0" b="0"/>
             <wp:docPr id="28" name="차트 28"/>
@@ -23404,7 +23429,7 @@
           <w:noProof/>
         </w:rPr>
         <w:drawing>
-          <wp:inline distT="0" distB="0" distL="0" distR="0" wp14:anchorId="58E62B72" wp14:editId="768339E9">
+          <wp:inline distT="0" distB="0" distL="0" distR="0" wp14:anchorId="58E62B72" wp14:editId="7731B1D2">
             <wp:extent cx="2733675" cy="1866900"/>
             <wp:effectExtent l="0" t="0" r="9525" b="0"/>
             <wp:docPr id="54" name="차트 54"/>
@@ -23631,7 +23656,7 @@
           <w:noProof/>
         </w:rPr>
         <w:drawing>
-          <wp:inline distT="0" distB="0" distL="0" distR="0" wp14:anchorId="545B213D" wp14:editId="4716F7ED">
+          <wp:inline distT="0" distB="0" distL="0" distR="0" wp14:anchorId="545B213D" wp14:editId="487FC651">
             <wp:extent cx="2876550" cy="1866900"/>
             <wp:effectExtent l="0" t="0" r="0" b="0"/>
             <wp:docPr id="29" name="차트 29"/>
@@ -23649,7 +23674,7 @@
           <w:noProof/>
         </w:rPr>
         <w:drawing>
-          <wp:inline distT="0" distB="0" distL="0" distR="0" wp14:anchorId="7A3D02C6" wp14:editId="10E420E0">
+          <wp:inline distT="0" distB="0" distL="0" distR="0" wp14:anchorId="7A3D02C6" wp14:editId="68E7FA19">
             <wp:extent cx="2733675" cy="1866900"/>
             <wp:effectExtent l="0" t="0" r="9525" b="0"/>
             <wp:docPr id="56" name="차트 56"/>
@@ -23901,7 +23926,7 @@
           <w:noProof/>
         </w:rPr>
         <w:drawing>
-          <wp:inline distT="0" distB="0" distL="0" distR="0" wp14:anchorId="4C1CDA9D" wp14:editId="6A8331D4">
+          <wp:inline distT="0" distB="0" distL="0" distR="0" wp14:anchorId="4C1CDA9D" wp14:editId="267287C5">
             <wp:extent cx="2876550" cy="1866900"/>
             <wp:effectExtent l="0" t="0" r="0" b="0"/>
             <wp:docPr id="30" name="차트 30"/>
@@ -23919,7 +23944,7 @@
           <w:noProof/>
         </w:rPr>
         <w:drawing>
-          <wp:inline distT="0" distB="0" distL="0" distR="0" wp14:anchorId="1E788C41" wp14:editId="4F811101">
+          <wp:inline distT="0" distB="0" distL="0" distR="0" wp14:anchorId="1E788C41" wp14:editId="12CF5F9E">
             <wp:extent cx="2733675" cy="1866900"/>
             <wp:effectExtent l="0" t="0" r="9525" b="0"/>
             <wp:docPr id="58" name="차트 58"/>
@@ -24207,7 +24232,7 @@
           <w:noProof/>
         </w:rPr>
         <w:drawing>
-          <wp:inline distT="0" distB="0" distL="0" distR="0" wp14:anchorId="7C72C941" wp14:editId="5A9FC271">
+          <wp:inline distT="0" distB="0" distL="0" distR="0" wp14:anchorId="7C72C941" wp14:editId="3893FC14">
             <wp:extent cx="2876550" cy="1866900"/>
             <wp:effectExtent l="0" t="0" r="0" b="0"/>
             <wp:docPr id="31" name="차트 31"/>
@@ -24225,7 +24250,7 @@
           <w:noProof/>
         </w:rPr>
         <w:drawing>
-          <wp:inline distT="0" distB="0" distL="0" distR="0" wp14:anchorId="679B7070" wp14:editId="050BF54A">
+          <wp:inline distT="0" distB="0" distL="0" distR="0" wp14:anchorId="679B7070" wp14:editId="203A5047">
             <wp:extent cx="2733675" cy="1866900"/>
             <wp:effectExtent l="0" t="0" r="9525" b="0"/>
             <wp:docPr id="60" name="차트 60"/>
@@ -24604,7 +24629,7 @@
           <w:noProof/>
         </w:rPr>
         <w:drawing>
-          <wp:inline distT="0" distB="0" distL="0" distR="0" wp14:anchorId="64061B44" wp14:editId="5950EDEC">
+          <wp:inline distT="0" distB="0" distL="0" distR="0" wp14:anchorId="64061B44" wp14:editId="7826726E">
             <wp:extent cx="2876550" cy="1866900"/>
             <wp:effectExtent l="0" t="0" r="0" b="0"/>
             <wp:docPr id="32" name="차트 32"/>
@@ -24622,7 +24647,7 @@
           <w:noProof/>
         </w:rPr>
         <w:drawing>
-          <wp:inline distT="0" distB="0" distL="0" distR="0" wp14:anchorId="2AC4076B" wp14:editId="1A056CAD">
+          <wp:inline distT="0" distB="0" distL="0" distR="0" wp14:anchorId="2AC4076B" wp14:editId="7600E077">
             <wp:extent cx="2733675" cy="1866900"/>
             <wp:effectExtent l="0" t="0" r="9525" b="0"/>
             <wp:docPr id="62" name="차트 62"/>
@@ -25047,13 +25072,13 @@
         <mc:AlternateContent>
           <mc:Choice Requires="wps">
             <w:drawing>
-              <wp:anchor distT="0" distB="0" distL="114300" distR="114300" simplePos="0" relativeHeight="251666432" behindDoc="0" locked="0" layoutInCell="1" allowOverlap="1" wp14:anchorId="1D53CF7E" wp14:editId="38CD3FC5">
+              <wp:anchor distT="0" distB="0" distL="114300" distR="114300" simplePos="0" relativeHeight="251662848" behindDoc="0" locked="0" layoutInCell="1" allowOverlap="1" wp14:anchorId="1D53CF7E" wp14:editId="1AB034D6">
                 <wp:simplePos x="0" y="0"/>
                 <wp:positionH relativeFrom="column">
-                  <wp:posOffset>3575649</wp:posOffset>
+                  <wp:posOffset>2755900</wp:posOffset>
                 </wp:positionH>
                 <wp:positionV relativeFrom="paragraph">
-                  <wp:posOffset>5535427</wp:posOffset>
+                  <wp:posOffset>5344795</wp:posOffset>
                 </wp:positionV>
                 <wp:extent cx="495300" cy="476250"/>
                 <wp:effectExtent l="19050" t="19050" r="19050" b="19050"/>
@@ -25109,7 +25134,7 @@
           </mc:Choice>
           <mc:Fallback>
             <w:pict>
-              <v:rect w14:anchorId="74CED206" id="직사각형 36" o:spid="_x0000_s1026" style="position:absolute;left:0;text-align:left;margin-left:281.55pt;margin-top:435.85pt;width:39pt;height:37.5pt;z-index:251666432;visibility:visible;mso-wrap-style:square;mso-wrap-distance-left:9pt;mso-wrap-distance-top:0;mso-wrap-distance-right:9pt;mso-wrap-distance-bottom:0;mso-position-horizontal:absolute;mso-position-horizontal-relative:text;mso-position-vertical:absolute;mso-position-vertical-relative:text;v-text-anchor:middle" o:gfxdata="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" filled="f" strokecolor="red" strokeweight="2.25pt"/>
+              <v:rect w14:anchorId="638E81D9" id="직사각형 36" o:spid="_x0000_s1026" style="position:absolute;left:0;text-align:left;margin-left:217pt;margin-top:420.85pt;width:39pt;height:37.5pt;z-index:251662848;visibility:visible;mso-wrap-style:square;mso-wrap-distance-left:9pt;mso-wrap-distance-top:0;mso-wrap-distance-right:9pt;mso-wrap-distance-bottom:0;mso-position-horizontal:absolute;mso-position-horizontal-relative:text;mso-position-vertical:absolute;mso-position-vertical-relative:text;v-text-anchor:middle" o:gfxdata="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" filled="f" strokecolor="red" strokeweight="2.25pt"/>
             </w:pict>
           </mc:Fallback>
         </mc:AlternateContent>
@@ -25233,7 +25258,7 @@
           <w:noProof/>
         </w:rPr>
         <w:drawing>
-          <wp:inline distT="0" distB="0" distL="0" distR="0" wp14:anchorId="1B49BB36" wp14:editId="77063DF4">
+          <wp:inline distT="0" distB="0" distL="0" distR="0" wp14:anchorId="1B49BB36" wp14:editId="74E7B61A">
             <wp:extent cx="5114925" cy="762000"/>
             <wp:effectExtent l="0" t="0" r="9525" b="0"/>
             <wp:docPr id="33" name="그림 33"/>
@@ -25431,7 +25456,7 @@
           <w:noProof/>
         </w:rPr>
         <w:drawing>
-          <wp:inline distT="0" distB="0" distL="0" distR="0" wp14:anchorId="6FEA9B39" wp14:editId="2F48A362">
+          <wp:inline distT="0" distB="0" distL="0" distR="0" wp14:anchorId="6FEA9B39" wp14:editId="784204C5">
             <wp:extent cx="5295900" cy="1656621"/>
             <wp:effectExtent l="0" t="0" r="0" b="1270"/>
             <wp:docPr id="34" name="그림 34"/>
@@ -25547,7 +25572,7 @@
           <w:noProof/>
         </w:rPr>
         <w:drawing>
-          <wp:inline distT="0" distB="0" distL="0" distR="0" wp14:anchorId="27DFB8EE" wp14:editId="3CE5C497">
+          <wp:inline distT="0" distB="0" distL="0" distR="0" wp14:anchorId="27DFB8EE" wp14:editId="17BDE730">
             <wp:extent cx="5238750" cy="2405815"/>
             <wp:effectExtent l="0" t="0" r="0" b="0"/>
             <wp:docPr id="35" name="그림 35"/>
@@ -25757,7 +25782,7 @@
         <mc:AlternateContent>
           <mc:Choice Requires="wps">
             <w:drawing>
-              <wp:anchor distT="0" distB="0" distL="114300" distR="114300" simplePos="0" relativeHeight="251660288" behindDoc="0" locked="0" layoutInCell="1" allowOverlap="1" wp14:anchorId="3B20B663" wp14:editId="71C81EB8">
+              <wp:anchor distT="0" distB="0" distL="114300" distR="114300" simplePos="0" relativeHeight="251659776" behindDoc="0" locked="0" layoutInCell="1" allowOverlap="1" wp14:anchorId="3B20B663" wp14:editId="6B5AEC62">
                 <wp:simplePos x="0" y="0"/>
                 <wp:positionH relativeFrom="column">
                   <wp:posOffset>510756</wp:posOffset>
@@ -25825,7 +25850,7 @@
           </mc:Choice>
           <mc:Fallback>
             <w:pict>
-              <v:rect w14:anchorId="0BB010D1" id="직사각형 41" o:spid="_x0000_s1026" style="position:absolute;left:0;text-align:left;margin-left:40.2pt;margin-top:55.7pt;width:176.45pt;height:40.6pt;z-index:251660288;visibility:visible;mso-wrap-style:square;mso-width-percent:0;mso-height-percent:0;mso-wrap-distance-left:9pt;mso-wrap-distance-top:0;mso-wrap-distance-right:9pt;mso-wrap-distance-bottom:0;mso-position-horizontal:absolute;mso-position-horizontal-relative:text;mso-position-vertical:absolute;mso-position-vertical-relative:text;mso-width-percent:0;mso-height-percent:0;mso-width-relative:margin;mso-height-relative:margin;v-text-anchor:middle" o:gfxdata="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" filled="f" strokecolor="red" strokeweight="2.25pt"/>
+              <v:rect w14:anchorId="6F07CB78" id="직사각형 41" o:spid="_x0000_s1026" style="position:absolute;left:0;text-align:left;margin-left:40.2pt;margin-top:55.7pt;width:176.45pt;height:40.6pt;z-index:251659776;visibility:visible;mso-wrap-style:square;mso-width-percent:0;mso-height-percent:0;mso-wrap-distance-left:9pt;mso-wrap-distance-top:0;mso-wrap-distance-right:9pt;mso-wrap-distance-bottom:0;mso-position-horizontal:absolute;mso-position-horizontal-relative:text;mso-position-vertical:absolute;mso-position-vertical-relative:text;mso-width-percent:0;mso-height-percent:0;mso-width-relative:margin;mso-height-relative:margin;v-text-anchor:middle" o:gfxdata="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" filled="f" strokecolor="red" strokeweight="2.25pt"/>
             </w:pict>
           </mc:Fallback>
         </mc:AlternateContent>
@@ -25862,7 +25887,7 @@
           <w:noProof/>
         </w:rPr>
         <w:drawing>
-          <wp:inline distT="0" distB="0" distL="0" distR="0" wp14:anchorId="24C0FB21" wp14:editId="4833BAEE">
+          <wp:inline distT="0" distB="0" distL="0" distR="0" wp14:anchorId="24C0FB21" wp14:editId="1A2B648A">
             <wp:extent cx="3648075" cy="2257425"/>
             <wp:effectExtent l="0" t="0" r="9525" b="9525"/>
             <wp:docPr id="40" name="그림 40"/>
@@ -26128,7 +26153,7 @@
           <w:noProof/>
         </w:rPr>
         <w:drawing>
-          <wp:inline distT="0" distB="0" distL="0" distR="0" wp14:anchorId="59F12847" wp14:editId="407F6869">
+          <wp:inline distT="0" distB="0" distL="0" distR="0" wp14:anchorId="59F12847" wp14:editId="0DBCBC35">
             <wp:extent cx="5248275" cy="845766"/>
             <wp:effectExtent l="0" t="0" r="0" b="0"/>
             <wp:docPr id="42" name="그림 42"/>
@@ -26738,7 +26763,7 @@
         </w:rPr>
         <w:lastRenderedPageBreak/>
         <w:drawing>
-          <wp:inline distT="0" distB="0" distL="0" distR="0" wp14:anchorId="3BCCD281" wp14:editId="700DEC6F">
+          <wp:inline distT="0" distB="0" distL="0" distR="0" wp14:anchorId="3BCCD281" wp14:editId="1C8CE7F7">
             <wp:extent cx="5258981" cy="3752850"/>
             <wp:effectExtent l="0" t="0" r="0" b="0"/>
             <wp:docPr id="49" name="그림 49"/>
@@ -26845,7 +26870,7 @@
           <w:noProof/>
         </w:rPr>
         <w:drawing>
-          <wp:inline distT="0" distB="0" distL="0" distR="0" wp14:anchorId="25724E7C" wp14:editId="62B88752">
+          <wp:inline distT="0" distB="0" distL="0" distR="0" wp14:anchorId="25724E7C" wp14:editId="64ABB6BC">
             <wp:extent cx="5292072" cy="3124200"/>
             <wp:effectExtent l="0" t="0" r="4445" b="0"/>
             <wp:docPr id="50" name="그림 50"/>
@@ -26962,7 +26987,7 @@
         </w:rPr>
         <w:lastRenderedPageBreak/>
         <w:drawing>
-          <wp:inline distT="0" distB="0" distL="0" distR="0" wp14:anchorId="46C082B0" wp14:editId="22EA1A5A">
+          <wp:inline distT="0" distB="0" distL="0" distR="0" wp14:anchorId="46C082B0" wp14:editId="2A8E397E">
             <wp:extent cx="5229225" cy="760801"/>
             <wp:effectExtent l="0" t="0" r="0" b="1270"/>
             <wp:docPr id="51" name="그림 51"/>
@@ -27169,7 +27194,7 @@
           <w:noProof/>
         </w:rPr>
         <w:drawing>
-          <wp:inline distT="0" distB="0" distL="0" distR="0" wp14:anchorId="3E9DFACD" wp14:editId="658811F0">
+          <wp:inline distT="0" distB="0" distL="0" distR="0" wp14:anchorId="3E9DFACD" wp14:editId="2D405F88">
             <wp:extent cx="5324475" cy="2109130"/>
             <wp:effectExtent l="0" t="0" r="0" b="5715"/>
             <wp:docPr id="55" name="그림 55"/>
@@ -27375,13 +27400,13 @@
         <mc:AlternateContent>
           <mc:Choice Requires="wps">
             <w:drawing>
-              <wp:anchor distT="0" distB="0" distL="114300" distR="114300" simplePos="0" relativeHeight="251662336" behindDoc="0" locked="0" layoutInCell="1" allowOverlap="1" wp14:anchorId="3FD634D3" wp14:editId="344EDB76">
+              <wp:anchor distT="0" distB="0" distL="114300" distR="114300" simplePos="0" relativeHeight="251660800" behindDoc="0" locked="0" layoutInCell="1" allowOverlap="1" wp14:anchorId="3FD634D3" wp14:editId="199DA632">
                 <wp:simplePos x="0" y="0"/>
                 <wp:positionH relativeFrom="column">
-                  <wp:posOffset>3579962</wp:posOffset>
+                  <wp:posOffset>3255645</wp:posOffset>
                 </wp:positionH>
                 <wp:positionV relativeFrom="paragraph">
-                  <wp:posOffset>5802630</wp:posOffset>
+                  <wp:posOffset>5526405</wp:posOffset>
                 </wp:positionV>
                 <wp:extent cx="495300" cy="476250"/>
                 <wp:effectExtent l="19050" t="19050" r="19050" b="19050"/>
@@ -27437,7 +27462,7 @@
           </mc:Choice>
           <mc:Fallback>
             <w:pict>
-              <v:rect w14:anchorId="0DE5C80C" id="직사각형 59" o:spid="_x0000_s1026" style="position:absolute;left:0;text-align:left;margin-left:281.9pt;margin-top:456.9pt;width:39pt;height:37.5pt;z-index:251662336;visibility:visible;mso-wrap-style:square;mso-wrap-distance-left:9pt;mso-wrap-distance-top:0;mso-wrap-distance-right:9pt;mso-wrap-distance-bottom:0;mso-position-horizontal:absolute;mso-position-horizontal-relative:text;mso-position-vertical:absolute;mso-position-vertical-relative:text;v-text-anchor:middle" o:gfxdata="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" filled="f" strokecolor="red" strokeweight="2.25pt"/>
+              <v:rect w14:anchorId="6D2A1697" id="직사각형 59" o:spid="_x0000_s1026" style="position:absolute;left:0;text-align:left;margin-left:256.35pt;margin-top:435.15pt;width:39pt;height:37.5pt;z-index:251660800;visibility:visible;mso-wrap-style:square;mso-wrap-distance-left:9pt;mso-wrap-distance-top:0;mso-wrap-distance-right:9pt;mso-wrap-distance-bottom:0;mso-position-horizontal:absolute;mso-position-horizontal-relative:text;mso-position-vertical:absolute;mso-position-vertical-relative:text;v-text-anchor:middle" o:gfxdata="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" filled="f" strokecolor="red" strokeweight="2.25pt"/>
             </w:pict>
           </mc:Fallback>
         </mc:AlternateContent>
@@ -27447,7 +27472,7 @@
           <w:noProof/>
         </w:rPr>
         <w:drawing>
-          <wp:inline distT="0" distB="0" distL="0" distR="0" wp14:anchorId="4AC2BF4D" wp14:editId="2AD76C9C">
+          <wp:inline distT="0" distB="0" distL="0" distR="0" wp14:anchorId="4AC2BF4D" wp14:editId="4FFD9212">
             <wp:extent cx="5172075" cy="2375196"/>
             <wp:effectExtent l="0" t="0" r="0" b="6350"/>
             <wp:docPr id="57" name="그림 57"/>
@@ -27657,7 +27682,7 @@
           <w:noProof/>
         </w:rPr>
         <w:drawing>
-          <wp:inline distT="0" distB="0" distL="0" distR="0" wp14:anchorId="043A082E" wp14:editId="039B5C31">
+          <wp:inline distT="0" distB="0" distL="0" distR="0" wp14:anchorId="043A082E" wp14:editId="4DD9A86F">
             <wp:extent cx="5727700" cy="431165"/>
             <wp:effectExtent l="0" t="0" r="6350" b="6985"/>
             <wp:docPr id="61" name="그림 61"/>
@@ -28052,7 +28077,7 @@
           <w:color w:val="FFFFFF" w:themeColor="background1"/>
         </w:rPr>
         <w:drawing>
-          <wp:inline distT="0" distB="0" distL="0" distR="0" wp14:anchorId="354FCF2A" wp14:editId="0EF28512">
+          <wp:inline distT="0" distB="0" distL="0" distR="0" wp14:anchorId="354FCF2A" wp14:editId="321F99BE">
             <wp:extent cx="5684520" cy="4149090"/>
             <wp:effectExtent l="0" t="0" r="0" b="3810"/>
             <wp:docPr id="63" name="그림 63"/>
@@ -28164,7 +28189,7 @@
         </w:rPr>
         <w:lastRenderedPageBreak/>
         <w:drawing>
-          <wp:inline distT="0" distB="0" distL="0" distR="0" wp14:anchorId="26DAF651" wp14:editId="6DEF3428">
+          <wp:inline distT="0" distB="0" distL="0" distR="0" wp14:anchorId="26DAF651" wp14:editId="0159EBB0">
             <wp:extent cx="5229225" cy="2473157"/>
             <wp:effectExtent l="0" t="0" r="0" b="3810"/>
             <wp:docPr id="64" name="그림 64"/>
@@ -28382,7 +28407,7 @@
           <w:noProof/>
         </w:rPr>
         <w:drawing>
-          <wp:inline distT="0" distB="0" distL="0" distR="0" wp14:anchorId="5A7ED36F" wp14:editId="4E82373E">
+          <wp:inline distT="0" distB="0" distL="0" distR="0" wp14:anchorId="5A7ED36F" wp14:editId="71B3745C">
             <wp:extent cx="2876550" cy="1866900"/>
             <wp:effectExtent l="0" t="0" r="0" b="0"/>
             <wp:docPr id="65" name="차트 65"/>
@@ -28400,7 +28425,7 @@
           <w:noProof/>
         </w:rPr>
         <w:drawing>
-          <wp:inline distT="0" distB="0" distL="0" distR="0" wp14:anchorId="748E3144" wp14:editId="42478445">
+          <wp:inline distT="0" distB="0" distL="0" distR="0" wp14:anchorId="748E3144" wp14:editId="0C83DAD2">
             <wp:extent cx="2781300" cy="1866900"/>
             <wp:effectExtent l="0" t="0" r="0" b="0"/>
             <wp:docPr id="66" name="차트 66"/>
@@ -28794,6 +28819,87 @@
       <w:pPr>
         <w:ind w:left="795"/>
       </w:pPr>
+      <w:r>
+        <w:rPr>
+          <w:rFonts w:hint="eastAsia"/>
+          <w:noProof/>
+        </w:rPr>
+        <mc:AlternateContent>
+          <mc:Choice Requires="wps">
+            <w:drawing>
+              <wp:anchor distT="0" distB="0" distL="114300" distR="114300" simplePos="0" relativeHeight="251657216" behindDoc="0" locked="0" layoutInCell="1" allowOverlap="1" wp14:anchorId="2E664DAC" wp14:editId="396E70CC">
+                <wp:simplePos x="0" y="0"/>
+                <wp:positionH relativeFrom="column">
+                  <wp:posOffset>495299</wp:posOffset>
+                </wp:positionH>
+                <wp:positionV relativeFrom="paragraph">
+                  <wp:posOffset>5807075</wp:posOffset>
+                </wp:positionV>
+                <wp:extent cx="4848225" cy="209550"/>
+                <wp:effectExtent l="19050" t="19050" r="28575" b="19050"/>
+                <wp:wrapNone/>
+                <wp:docPr id="48" name="직사각형 48"/>
+                <wp:cNvGraphicFramePr/>
+                <a:graphic xmlns:a="http://schemas.openxmlformats.org/drawingml/2006/main">
+                  <a:graphicData uri="http://schemas.microsoft.com/office/word/2010/wordprocessingShape">
+                    <wps:wsp>
+                      <wps:cNvSpPr/>
+                      <wps:spPr>
+                        <a:xfrm>
+                          <a:off x="0" y="0"/>
+                          <a:ext cx="4848225" cy="209550"/>
+                        </a:xfrm>
+                        <a:prstGeom prst="rect">
+                          <a:avLst/>
+                        </a:prstGeom>
+                        <a:noFill/>
+                        <a:ln w="28575">
+                          <a:solidFill>
+                            <a:srgbClr val="FF0000"/>
+                          </a:solidFill>
+                        </a:ln>
+                      </wps:spPr>
+                      <wps:style>
+                        <a:lnRef idx="2">
+                          <a:schemeClr val="accent1">
+                            <a:shade val="50000"/>
+                          </a:schemeClr>
+                        </a:lnRef>
+                        <a:fillRef idx="1">
+                          <a:schemeClr val="accent1"/>
+                        </a:fillRef>
+                        <a:effectRef idx="0">
+                          <a:schemeClr val="accent1"/>
+                        </a:effectRef>
+                        <a:fontRef idx="minor">
+                          <a:schemeClr val="lt1"/>
+                        </a:fontRef>
+                      </wps:style>
+                      <wps:bodyPr rot="0" spcFirstLastPara="0" vertOverflow="overflow" horzOverflow="overflow" vert="horz" wrap="square" lIns="91440" tIns="45720" rIns="91440" bIns="45720" numCol="1" spcCol="0" rtlCol="0" fromWordArt="0" anchor="ctr" anchorCtr="0" forceAA="0" compatLnSpc="1">
+                        <a:prstTxWarp prst="textNoShape">
+                          <a:avLst/>
+                        </a:prstTxWarp>
+                        <a:noAutofit/>
+                      </wps:bodyPr>
+                    </wps:wsp>
+                  </a:graphicData>
+                </a:graphic>
+                <wp14:sizeRelH relativeFrom="margin">
+                  <wp14:pctWidth>0</wp14:pctWidth>
+                </wp14:sizeRelH>
+                <wp14:sizeRelV relativeFrom="margin">
+                  <wp14:pctHeight>0</wp14:pctHeight>
+                </wp14:sizeRelV>
+              </wp:anchor>
+            </w:drawing>
+          </mc:Choice>
+          <mc:Fallback>
+            <w:pict>
+              <v:rect w14:anchorId="32E5EC97" id="직사각형 48" o:spid="_x0000_s1026" style="position:absolute;left:0;text-align:left;margin-left:39pt;margin-top:457.25pt;width:381.75pt;height:16.5pt;z-index:251657216;visibility:visible;mso-wrap-style:square;mso-width-percent:0;mso-height-percent:0;mso-wrap-distance-left:9pt;mso-wrap-distance-top:0;mso-wrap-distance-right:9pt;mso-wrap-distance-bottom:0;mso-position-horizontal:absolute;mso-position-horizontal-relative:text;mso-position-vertical:absolute;mso-position-vertical-relative:text;mso-width-percent:0;mso-height-percent:0;mso-width-relative:margin;mso-height-relative:margin;v-text-anchor:middle" o:gfxdata="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" filled="f" strokecolor="red" strokeweight="2.25pt"/>
+            </w:pict>
+          </mc:Fallback>
+        </mc:AlternateContent>
+      </w:r>
       <w:r>
         <w:rPr>
           <w:rFonts w:hint="eastAsia"/>
@@ -29066,7 +29172,328 @@
         <w:rPr>
           <w:rFonts w:hint="eastAsia"/>
         </w:rPr>
-        <w:t>결론이 나왔습니다.</w:t>
+        <w:t>결론이 나왔습니다</w:t>
+      </w:r>
+      <w:r>
+        <w:t>.</w:t>
+      </w:r>
+      <w:r>
+        <w:br/>
+      </w:r>
+      <w:r>
+        <w:rPr>
+          <w:noProof/>
+        </w:rPr>
+        <w:drawing>
+          <wp:inline distT="0" distB="0" distL="0" distR="0" wp14:anchorId="677FA364" wp14:editId="075D715A">
+            <wp:extent cx="5734050" cy="2295525"/>
+            <wp:effectExtent l="0" t="0" r="0" b="9525"/>
+            <wp:docPr id="39" name="그림 39"/>
+            <wp:cNvGraphicFramePr>
+              <a:graphicFrameLocks xmlns:a="http://schemas.openxmlformats.org/drawingml/2006/main" noChangeAspect="1"/>
+            </wp:cNvGraphicFramePr>
+            <a:graphic xmlns:a="http://schemas.openxmlformats.org/drawingml/2006/main">
+              <a:graphicData uri="http://schemas.openxmlformats.org/drawingml/2006/picture">
+                <pic:pic xmlns:pic="http://schemas.openxmlformats.org/drawingml/2006/picture">
+                  <pic:nvPicPr>
+                    <pic:cNvPr id="0" name="Picture 1"/>
+                    <pic:cNvPicPr>
+                      <a:picLocks noChangeAspect="1" noChangeArrowheads="1"/>
+                    </pic:cNvPicPr>
+                  </pic:nvPicPr>
+                  <pic:blipFill>
+                    <a:blip r:embed="rId63">
+                      <a:extLst>
+                        <a:ext uri="{28A0092B-C50C-407E-A947-70E740481C1C}">
+                          <a14:useLocalDpi xmlns:a14="http://schemas.microsoft.com/office/drawing/2010/main" val="0"/>
+                        </a:ext>
+                      </a:extLst>
+                    </a:blip>
+                    <a:srcRect/>
+                    <a:stretch>
+                      <a:fillRect/>
+                    </a:stretch>
+                  </pic:blipFill>
+                  <pic:spPr bwMode="auto">
+                    <a:xfrm>
+                      <a:off x="0" y="0"/>
+                      <a:ext cx="5734050" cy="2295525"/>
+                    </a:xfrm>
+                    <a:prstGeom prst="rect">
+                      <a:avLst/>
+                    </a:prstGeom>
+                    <a:noFill/>
+                    <a:ln>
+                      <a:noFill/>
+                    </a:ln>
+                  </pic:spPr>
+                </pic:pic>
+              </a:graphicData>
+            </a:graphic>
+          </wp:inline>
+        </w:drawing>
+      </w:r>
+      <w:r>
+        <w:rPr>
+          <w:rFonts w:hint="eastAsia"/>
+        </w:rPr>
+        <w:t>그림</w:t>
+      </w:r>
+      <w:r>
+        <w:t xml:space="preserve"> 31 </w:t>
+      </w:r>
+      <w:r>
+        <w:rPr>
+          <w:rFonts w:hint="eastAsia"/>
+        </w:rPr>
+        <w:t>리눅스가 설치된 장치 확인</w:t>
+      </w:r>
+      <w:r>
+        <w:br/>
+      </w:r>
+      <w:proofErr w:type="spellStart"/>
+      <w:r>
+        <w:t>sudo</w:t>
+      </w:r>
+      <w:proofErr w:type="spellEnd"/>
+      <w:r>
+        <w:t xml:space="preserve"> </w:t>
+      </w:r>
+      <w:proofErr w:type="spellStart"/>
+      <w:r>
+        <w:t>fdisk</w:t>
+      </w:r>
+      <w:proofErr w:type="spellEnd"/>
+      <w:r>
+        <w:t xml:space="preserve"> -l</w:t>
+      </w:r>
+      <w:r>
+        <w:rPr>
+          <w:rFonts w:hint="eastAsia"/>
+        </w:rPr>
+        <w:t>을 이용해서 리눅스 설치된 장치를 확인해줍니다.</w:t>
+      </w:r>
+      <w:r>
+        <w:t xml:space="preserve"> (/dev/sdb7)</w:t>
+      </w:r>
+      <w:r>
+        <w:br/>
+      </w:r>
+      <w:r>
+        <w:rPr>
+          <w:rFonts w:hint="eastAsia"/>
+        </w:rPr>
+        <w:lastRenderedPageBreak/>
+        <w:t>해당 장치가 실험에 쓰인 타 장치(</w:t>
+      </w:r>
+      <w:r>
+        <w:t>DAX, SSD)</w:t>
+      </w:r>
+      <w:r>
+        <w:rPr>
+          <w:rFonts w:hint="eastAsia"/>
+        </w:rPr>
+        <w:t>와 같은 파일시스템인지도 확인을 해줍니다.</w:t>
+      </w:r>
+      <w:r>
+        <w:br/>
+      </w:r>
+      <w:r>
+        <w:rPr>
+          <w:rFonts w:hint="eastAsia"/>
+          <w:noProof/>
+        </w:rPr>
+        <mc:AlternateContent>
+          <mc:Choice Requires="wps">
+            <w:drawing>
+              <wp:anchor distT="0" distB="0" distL="114300" distR="114300" simplePos="0" relativeHeight="251664896" behindDoc="0" locked="0" layoutInCell="1" allowOverlap="1" wp14:anchorId="1BA63DF6" wp14:editId="1E7C0A44">
+                <wp:simplePos x="0" y="0"/>
+                <wp:positionH relativeFrom="column">
+                  <wp:posOffset>485776</wp:posOffset>
+                </wp:positionH>
+                <wp:positionV relativeFrom="paragraph">
+                  <wp:posOffset>872490</wp:posOffset>
+                </wp:positionV>
+                <wp:extent cx="4267200" cy="190500"/>
+                <wp:effectExtent l="19050" t="19050" r="19050" b="19050"/>
+                <wp:wrapNone/>
+                <wp:docPr id="72" name="직사각형 72"/>
+                <wp:cNvGraphicFramePr/>
+                <a:graphic xmlns:a="http://schemas.openxmlformats.org/drawingml/2006/main">
+                  <a:graphicData uri="http://schemas.microsoft.com/office/word/2010/wordprocessingShape">
+                    <wps:wsp>
+                      <wps:cNvSpPr/>
+                      <wps:spPr>
+                        <a:xfrm>
+                          <a:off x="0" y="0"/>
+                          <a:ext cx="4267200" cy="190500"/>
+                        </a:xfrm>
+                        <a:prstGeom prst="rect">
+                          <a:avLst/>
+                        </a:prstGeom>
+                        <a:noFill/>
+                        <a:ln w="28575">
+                          <a:solidFill>
+                            <a:srgbClr val="FF0000"/>
+                          </a:solidFill>
+                        </a:ln>
+                      </wps:spPr>
+                      <wps:style>
+                        <a:lnRef idx="2">
+                          <a:schemeClr val="accent1">
+                            <a:shade val="50000"/>
+                          </a:schemeClr>
+                        </a:lnRef>
+                        <a:fillRef idx="1">
+                          <a:schemeClr val="accent1"/>
+                        </a:fillRef>
+                        <a:effectRef idx="0">
+                          <a:schemeClr val="accent1"/>
+                        </a:effectRef>
+                        <a:fontRef idx="minor">
+                          <a:schemeClr val="lt1"/>
+                        </a:fontRef>
+                      </wps:style>
+                      <wps:bodyPr rot="0" spcFirstLastPara="0" vertOverflow="overflow" horzOverflow="overflow" vert="horz" wrap="square" lIns="91440" tIns="45720" rIns="91440" bIns="45720" numCol="1" spcCol="0" rtlCol="0" fromWordArt="0" anchor="ctr" anchorCtr="0" forceAA="0" compatLnSpc="1">
+                        <a:prstTxWarp prst="textNoShape">
+                          <a:avLst/>
+                        </a:prstTxWarp>
+                        <a:noAutofit/>
+                      </wps:bodyPr>
+                    </wps:wsp>
+                  </a:graphicData>
+                </a:graphic>
+                <wp14:sizeRelH relativeFrom="margin">
+                  <wp14:pctWidth>0</wp14:pctWidth>
+                </wp14:sizeRelH>
+                <wp14:sizeRelV relativeFrom="margin">
+                  <wp14:pctHeight>0</wp14:pctHeight>
+                </wp14:sizeRelV>
+              </wp:anchor>
+            </w:drawing>
+          </mc:Choice>
+          <mc:Fallback>
+            <w:pict>
+              <v:rect w14:anchorId="70A5DB49" id="직사각형 72" o:spid="_x0000_s1026" style="position:absolute;left:0;text-align:left;margin-left:38.25pt;margin-top:68.7pt;width:336pt;height:15pt;z-index:251664896;visibility:visible;mso-wrap-style:square;mso-width-percent:0;mso-height-percent:0;mso-wrap-distance-left:9pt;mso-wrap-distance-top:0;mso-wrap-distance-right:9pt;mso-wrap-distance-bottom:0;mso-position-horizontal:absolute;mso-position-horizontal-relative:text;mso-position-vertical:absolute;mso-position-vertical-relative:text;mso-width-percent:0;mso-height-percent:0;mso-width-relative:margin;mso-height-relative:margin;v-text-anchor:middle" o:gfxdata="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" filled="f" strokecolor="red" strokeweight="2.25pt"/>
+            </w:pict>
+          </mc:Fallback>
+        </mc:AlternateContent>
+      </w:r>
+      <w:r>
+        <w:rPr>
+          <w:noProof/>
+        </w:rPr>
+        <w:drawing>
+          <wp:inline distT="0" distB="0" distL="0" distR="0" wp14:anchorId="67A9095A" wp14:editId="76CC2C26">
+            <wp:extent cx="4981575" cy="838200"/>
+            <wp:effectExtent l="0" t="0" r="9525" b="0"/>
+            <wp:docPr id="71" name="그림 71"/>
+            <wp:cNvGraphicFramePr>
+              <a:graphicFrameLocks xmlns:a="http://schemas.openxmlformats.org/drawingml/2006/main" noChangeAspect="1"/>
+            </wp:cNvGraphicFramePr>
+            <a:graphic xmlns:a="http://schemas.openxmlformats.org/drawingml/2006/main">
+              <a:graphicData uri="http://schemas.openxmlformats.org/drawingml/2006/picture">
+                <pic:pic xmlns:pic="http://schemas.openxmlformats.org/drawingml/2006/picture">
+                  <pic:nvPicPr>
+                    <pic:cNvPr id="0" name="Picture 2"/>
+                    <pic:cNvPicPr>
+                      <a:picLocks noChangeAspect="1" noChangeArrowheads="1"/>
+                    </pic:cNvPicPr>
+                  </pic:nvPicPr>
+                  <pic:blipFill>
+                    <a:blip r:embed="rId64">
+                      <a:extLst>
+                        <a:ext uri="{28A0092B-C50C-407E-A947-70E740481C1C}">
+                          <a14:useLocalDpi xmlns:a14="http://schemas.microsoft.com/office/drawing/2010/main" val="0"/>
+                        </a:ext>
+                      </a:extLst>
+                    </a:blip>
+                    <a:srcRect/>
+                    <a:stretch>
+                      <a:fillRect/>
+                    </a:stretch>
+                  </pic:blipFill>
+                  <pic:spPr bwMode="auto">
+                    <a:xfrm>
+                      <a:off x="0" y="0"/>
+                      <a:ext cx="4981575" cy="838200"/>
+                    </a:xfrm>
+                    <a:prstGeom prst="rect">
+                      <a:avLst/>
+                    </a:prstGeom>
+                    <a:noFill/>
+                    <a:ln>
+                      <a:noFill/>
+                    </a:ln>
+                  </pic:spPr>
+                </pic:pic>
+              </a:graphicData>
+            </a:graphic>
+          </wp:inline>
+        </w:drawing>
+      </w:r>
+      <w:r>
+        <w:br/>
+      </w:r>
+      <w:r>
+        <w:rPr>
+          <w:rFonts w:hint="eastAsia"/>
+        </w:rPr>
+        <w:t xml:space="preserve">그림 </w:t>
+      </w:r>
+      <w:r>
+        <w:t>32 df</w:t>
+      </w:r>
+      <w:r>
+        <w:rPr>
+          <w:rFonts w:hint="eastAsia"/>
+        </w:rPr>
+        <w:t>를 통한 파일시스템 확인</w:t>
+      </w:r>
+      <w:r>
+        <w:br/>
+      </w:r>
+      <w:r>
+        <w:rPr>
+          <w:rFonts w:hint="eastAsia"/>
+        </w:rPr>
+        <w:t xml:space="preserve">기존 실험에서는 </w:t>
+      </w:r>
+      <w:r>
+        <w:t xml:space="preserve">DAX, SSD </w:t>
+      </w:r>
+      <w:r>
+        <w:rPr>
+          <w:rFonts w:hint="eastAsia"/>
+        </w:rPr>
+        <w:t xml:space="preserve">모두 </w:t>
+      </w:r>
+      <w:r>
+        <w:t xml:space="preserve">ext4 </w:t>
+      </w:r>
+      <w:r>
+        <w:rPr>
+          <w:rFonts w:hint="eastAsia"/>
+        </w:rPr>
+        <w:t>파일시스템을 사용했기 때문에 다르면 안되므로</w:t>
+      </w:r>
+      <w:r>
+        <w:br/>
+      </w:r>
+      <w:r>
+        <w:rPr>
+          <w:rFonts w:hint="eastAsia"/>
+        </w:rPr>
+        <w:t xml:space="preserve">확인해봤습니다만 다행스럽게도 해당 장치는 </w:t>
+      </w:r>
+      <w:r>
+        <w:t xml:space="preserve">ext4 </w:t>
+      </w:r>
+      <w:r>
+        <w:rPr>
+          <w:rFonts w:hint="eastAsia"/>
+        </w:rPr>
+        <w:t>파일시스템을 사용 중이었습니다.</w:t>
       </w:r>
       <w:r>
         <w:br/>
@@ -29093,7 +29520,7 @@
                     </pic:cNvPicPr>
                   </pic:nvPicPr>
                   <pic:blipFill rotWithShape="1">
-                    <a:blip r:embed="rId63">
+                    <a:blip r:embed="rId65">
                       <a:extLst>
                         <a:ext uri="{28A0092B-C50C-407E-A947-70E740481C1C}">
                           <a14:useLocalDpi xmlns:a14="http://schemas.microsoft.com/office/drawing/2010/main" val="0"/>
@@ -29137,7 +29564,13 @@
         <w:t xml:space="preserve">그림 </w:t>
       </w:r>
       <w:r>
-        <w:t xml:space="preserve">31 main </w:t>
+        <w:t>3</w:t>
+      </w:r>
+      <w:r>
+        <w:t>3</w:t>
+      </w:r>
+      <w:r>
+        <w:t xml:space="preserve"> main </w:t>
       </w:r>
       <w:r>
         <w:rPr>
@@ -29216,7 +29649,7 @@
                     </pic:cNvPicPr>
                   </pic:nvPicPr>
                   <pic:blipFill>
-                    <a:blip r:embed="rId64">
+                    <a:blip r:embed="rId66">
                       <a:extLst>
                         <a:ext uri="{28A0092B-C50C-407E-A947-70E740481C1C}">
                           <a14:useLocalDpi xmlns:a14="http://schemas.microsoft.com/office/drawing/2010/main" val="0"/>
@@ -29254,7 +29687,13 @@
         <w:t xml:space="preserve">그림 </w:t>
       </w:r>
       <w:r>
-        <w:t xml:space="preserve">32 YCSB </w:t>
+        <w:t>3</w:t>
+      </w:r>
+      <w:r>
+        <w:t>4</w:t>
+      </w:r>
+      <w:r>
+        <w:t xml:space="preserve"> YCSB </w:t>
       </w:r>
       <w:r>
         <w:rPr>
@@ -29336,17 +29775,14 @@
     <w:p>
       <w:pPr>
         <w:ind w:left="795"/>
+        <w:rPr>
+          <w:rFonts w:hint="eastAsia"/>
+        </w:rPr>
       </w:pPr>
-    </w:p>
-    <w:p>
-      <w:pPr>
-        <w:ind w:left="795"/>
-      </w:pPr>
       <w:r>
         <w:rPr>
           <w:noProof/>
         </w:rPr>
-        <w:lastRenderedPageBreak/>
         <w:drawing>
           <wp:inline distT="0" distB="0" distL="0" distR="0" wp14:anchorId="3D106709" wp14:editId="42A96ECD">
             <wp:extent cx="5210175" cy="3745084"/>
@@ -29365,7 +29801,7 @@
                     </pic:cNvPicPr>
                   </pic:nvPicPr>
                   <pic:blipFill>
-                    <a:blip r:embed="rId65">
+                    <a:blip r:embed="rId67">
                       <a:extLst>
                         <a:ext uri="{28A0092B-C50C-407E-A947-70E740481C1C}">
                           <a14:useLocalDpi xmlns:a14="http://schemas.microsoft.com/office/drawing/2010/main" val="0"/>
@@ -29403,7 +29839,10 @@
         <w:t xml:space="preserve">그림 </w:t>
       </w:r>
       <w:r>
-        <w:t>33</w:t>
+        <w:t>3</w:t>
+      </w:r>
+      <w:r>
+        <w:t>5</w:t>
       </w:r>
       <w:r>
         <w:t xml:space="preserve"> load </w:t>
@@ -29435,44 +29874,6 @@
         </w:rPr>
         <w:t>가 완료되었습니다.</w:t>
       </w:r>
-    </w:p>
-    <w:p>
-      <w:pPr>
-        <w:ind w:left="795"/>
-      </w:pPr>
-    </w:p>
-    <w:p>
-      <w:pPr>
-        <w:ind w:left="795"/>
-      </w:pPr>
-    </w:p>
-    <w:p>
-      <w:pPr>
-        <w:ind w:left="795"/>
-      </w:pPr>
-    </w:p>
-    <w:p>
-      <w:pPr>
-        <w:ind w:left="795"/>
-      </w:pPr>
-    </w:p>
-    <w:p>
-      <w:pPr>
-        <w:ind w:left="795"/>
-      </w:pPr>
-    </w:p>
-    <w:p>
-      <w:pPr>
-        <w:ind w:left="795"/>
-      </w:pPr>
-    </w:p>
-    <w:p>
-      <w:pPr>
-        <w:ind w:left="795"/>
-        <w:rPr>
-          <w:rFonts w:hint="eastAsia"/>
-        </w:rPr>
-      </w:pPr>
       <w:r>
         <w:br/>
       </w:r>
@@ -29499,7 +29900,7 @@
                     </pic:cNvPicPr>
                   </pic:nvPicPr>
                   <pic:blipFill>
-                    <a:blip r:embed="rId66">
+                    <a:blip r:embed="rId68">
                       <a:extLst>
                         <a:ext uri="{28A0092B-C50C-407E-A947-70E740481C1C}">
                           <a14:useLocalDpi xmlns:a14="http://schemas.microsoft.com/office/drawing/2010/main" val="0"/>
@@ -29537,7 +29938,13 @@
         <w:t xml:space="preserve">그림 </w:t>
       </w:r>
       <w:r>
-        <w:t xml:space="preserve">34 run </w:t>
+        <w:t>3</w:t>
+      </w:r>
+      <w:r>
+        <w:t>6</w:t>
+      </w:r>
+      <w:r>
+        <w:t xml:space="preserve"> run </w:t>
       </w:r>
       <w:r>
         <w:rPr>
@@ -29697,7 +30104,7 @@
             <wp:cNvGraphicFramePr/>
             <a:graphic xmlns:a="http://schemas.openxmlformats.org/drawingml/2006/main">
               <a:graphicData uri="http://schemas.openxmlformats.org/drawingml/2006/chart">
-                <c:chart xmlns:c="http://schemas.openxmlformats.org/drawingml/2006/chart" xmlns:r="http://schemas.openxmlformats.org/officeDocument/2006/relationships" r:id="rId67"/>
+                <c:chart xmlns:c="http://schemas.openxmlformats.org/drawingml/2006/chart" xmlns:r="http://schemas.openxmlformats.org/officeDocument/2006/relationships" r:id="rId69"/>
               </a:graphicData>
             </a:graphic>
           </wp:inline>
@@ -29715,7 +30122,7 @@
             <wp:cNvGraphicFramePr/>
             <a:graphic xmlns:a="http://schemas.openxmlformats.org/drawingml/2006/main">
               <a:graphicData uri="http://schemas.openxmlformats.org/drawingml/2006/chart">
-                <c:chart xmlns:c="http://schemas.openxmlformats.org/drawingml/2006/chart" xmlns:r="http://schemas.openxmlformats.org/officeDocument/2006/relationships" r:id="rId68"/>
+                <c:chart xmlns:c="http://schemas.openxmlformats.org/drawingml/2006/chart" xmlns:r="http://schemas.openxmlformats.org/officeDocument/2006/relationships" r:id="rId70"/>
               </a:graphicData>
             </a:graphic>
           </wp:inline>
@@ -29821,13 +30228,7 @@
     <w:p/>
     <w:p/>
     <w:p/>
-    <w:p>
-      <w:pPr>
-        <w:rPr>
-          <w:rFonts w:hint="eastAsia"/>
-        </w:rPr>
-      </w:pPr>
-    </w:p>
+    <w:p/>
     <w:p>
       <w:pPr>
         <w:pStyle w:val="a3"/>
@@ -29880,7 +30281,7 @@
       <w:bookmarkEnd w:id="91"/>
     </w:p>
     <w:p>
-      <w:hyperlink r:id="rId69" w:history="1">
+      <w:hyperlink r:id="rId71" w:history="1">
         <w:r>
           <w:rPr>
             <w:rStyle w:val="a4"/>
@@ -29901,7 +30302,7 @@
         </w:rPr>
         <w:br/>
       </w:r>
-      <w:hyperlink r:id="rId70" w:history="1">
+      <w:hyperlink r:id="rId72" w:history="1">
         <w:r>
           <w:rPr>
             <w:rStyle w:val="a4"/>
@@ -29922,7 +30323,7 @@
         </w:rPr>
         <w:br/>
       </w:r>
-      <w:hyperlink r:id="rId71" w:anchor="i-o-depth" w:history="1">
+      <w:hyperlink r:id="rId73" w:anchor="i-o-depth" w:history="1">
         <w:r>
           <w:rPr>
             <w:rStyle w:val="a4"/>
@@ -29943,7 +30344,7 @@
         </w:rPr>
         <w:br/>
       </w:r>
-      <w:hyperlink r:id="rId72" w:history="1">
+      <w:hyperlink r:id="rId74" w:history="1">
         <w:r>
           <w:rPr>
             <w:rStyle w:val="a4"/>
@@ -29976,7 +30377,7 @@
         </w:rPr>
         <w:br/>
       </w:r>
-      <w:hyperlink r:id="rId73" w:history="1">
+      <w:hyperlink r:id="rId75" w:history="1">
         <w:r>
           <w:rPr>
             <w:rStyle w:val="a4"/>
@@ -29997,7 +30398,7 @@
         </w:rPr>
         <w:br/>
       </w:r>
-      <w:hyperlink r:id="rId74" w:anchor="sect-Configuring-Persistent-Memory-with-ndctl" w:history="1">
+      <w:hyperlink r:id="rId76" w:anchor="sect-Configuring-Persistent-Memory-with-ndctl" w:history="1">
         <w:r>
           <w:rPr>
             <w:rStyle w:val="a4"/>
@@ -30018,7 +30419,7 @@
         </w:rPr>
         <w:br/>
       </w:r>
-      <w:hyperlink r:id="rId75" w:history="1">
+      <w:hyperlink r:id="rId77" w:history="1">
         <w:r>
           <w:rPr>
             <w:rStyle w:val="a4"/>
@@ -30039,7 +30440,7 @@
         </w:rPr>
         <w:br/>
       </w:r>
-      <w:hyperlink r:id="rId76" w:anchor="ext4creating" w:history="1">
+      <w:hyperlink r:id="rId78" w:anchor="ext4creating" w:history="1">
         <w:r>
           <w:rPr>
             <w:rStyle w:val="a4"/>
@@ -30060,7 +30461,7 @@
         </w:rPr>
         <w:br/>
       </w:r>
-      <w:hyperlink r:id="rId77" w:history="1">
+      <w:hyperlink r:id="rId79" w:history="1">
         <w:r>
           <w:rPr>
             <w:rStyle w:val="a4"/>
@@ -30081,7 +30482,7 @@
         </w:rPr>
         <w:br/>
       </w:r>
-      <w:hyperlink r:id="rId78" w:history="1">
+      <w:hyperlink r:id="rId80" w:history="1">
         <w:r>
           <w:rPr>
             <w:rStyle w:val="a4"/>
@@ -30102,7 +30503,7 @@
         </w:rPr>
         <w:br/>
       </w:r>
-      <w:hyperlink r:id="rId79" w:history="1">
+      <w:hyperlink r:id="rId81" w:history="1">
         <w:r>
           <w:rPr>
             <w:rStyle w:val="a4"/>
@@ -30117,7 +30518,7 @@
         </w:rPr>
         <w:br/>
       </w:r>
-      <w:hyperlink r:id="rId80" w:history="1">
+      <w:hyperlink r:id="rId82" w:history="1">
         <w:r>
           <w:rPr>
             <w:rStyle w:val="a4"/>
@@ -30138,7 +30539,7 @@
         </w:rPr>
         <w:br/>
       </w:r>
-      <w:hyperlink r:id="rId81" w:history="1">
+      <w:hyperlink r:id="rId83" w:history="1">
         <w:r>
           <w:rPr>
             <w:rStyle w:val="a4"/>
@@ -30149,7 +30550,7 @@
       <w:r>
         <w:br/>
       </w:r>
-      <w:hyperlink r:id="rId82" w:history="1">
+      <w:hyperlink r:id="rId84" w:history="1">
         <w:r>
           <w:rPr>
             <w:rStyle w:val="a4"/>
@@ -30163,7 +30564,7 @@
       <w:r>
         <w:br/>
       </w:r>
-      <w:hyperlink r:id="rId83" w:history="1">
+      <w:hyperlink r:id="rId85" w:history="1">
         <w:r>
           <w:rPr>
             <w:rStyle w:val="a4"/>
@@ -42872,7 +43273,7 @@
 </file>
 
 <file path=customXml/itemProps1.xml><?xml version="1.0" encoding="utf-8"?>
-<ds:datastoreItem xmlns:ds="http://schemas.openxmlformats.org/officeDocument/2006/customXml" ds:itemID="{F39435E3-EE3A-4926-83E6-59DD9377A48A}">
+<ds:datastoreItem xmlns:ds="http://schemas.openxmlformats.org/officeDocument/2006/customXml" ds:itemID="{8D9E533C-6996-4240-A6A1-577CD6024A49}">
   <ds:schemaRefs>
     <ds:schemaRef ds:uri="http://schemas.openxmlformats.org/officeDocument/2006/bibliography"/>
   </ds:schemaRefs>

</xml_diff>